<commit_message>
Updated Documents and cleaned Folders
</commit_message>
<xml_diff>
--- a/Planing/Adventures of an Adventurer Story.docx
+++ b/Planing/Adventures of an Adventurer Story.docx
@@ -646,13 +646,13 @@
         <w:rPr>
           <w:lang w:val="de-AT"/>
         </w:rPr>
-        <w:t xml:space="preserve"> </w:t>
-      </w:r>
-      <w:r>
-        <w:rPr>
-          <w:lang w:val="de-AT"/>
-        </w:rPr>
-        <w:t xml:space="preserve">Zeitigen König kennen, der ihm die Freiheit anbietet im Gegenzug soll der </w:t>
+        <w:t>z</w:t>
+      </w:r>
+      <w:r>
+        <w:rPr>
+          <w:lang w:val="de-AT"/>
+        </w:rPr>
+        <w:t xml:space="preserve">eitigen König kennen, der ihm die Freiheit anbietet im Gegenzug soll der </w:t>
       </w:r>
       <w:proofErr w:type="spellStart"/>
       <w:r>
@@ -706,7 +706,45 @@
         <w:rPr>
           <w:lang w:val="de-AT"/>
         </w:rPr>
-        <w:t xml:space="preserve"> ein bisschen Gold und ein Schwert/Stock/Dolch damit er sich ausrüsten kann. Nun hat man die Möglichkeit sich in der Stadt ein bisschen auszurüsten. Wenn man sich dann entscheiden hat zur Drachenhöhle aufzubrechen. Trifft man </w:t>
+        <w:t xml:space="preserve"> ei</w:t>
+      </w:r>
+      <w:r>
+        <w:rPr>
+          <w:lang w:val="de-AT"/>
+        </w:rPr>
+        <w:t>n bisschen Gold und ein Schwert-Stock-</w:t>
+      </w:r>
+      <w:r>
+        <w:rPr>
+          <w:lang w:val="de-AT"/>
+        </w:rPr>
+        <w:t>Dolch</w:t>
+      </w:r>
+      <w:r>
+        <w:rPr>
+          <w:lang w:val="de-AT"/>
+        </w:rPr>
+        <w:t>(Kombi-Waffe(</w:t>
+      </w:r>
+      <w:proofErr w:type="spellStart"/>
+      <w:r>
+        <w:rPr>
+          <w:lang w:val="de-AT"/>
+        </w:rPr>
+        <w:t>Auswah</w:t>
+      </w:r>
+      <w:proofErr w:type="spellEnd"/>
+      <w:r>
+        <w:rPr>
+          <w:lang w:val="de-AT"/>
+        </w:rPr>
+        <w:t xml:space="preserve"> ob man Schwert, Stock oder Dolch will bei jeder Auswahl bekommt man einen Schwert-Stock-Dolch))</w:t>
+      </w:r>
+      <w:r>
+        <w:rPr>
+          <w:lang w:val="de-AT"/>
+        </w:rPr>
+        <w:t xml:space="preserve"> damit er sich ausrüsten kann. Nun hat man die Möglichkeit sich in der Stadt ein bisschen auszurüsten. Wenn man sich dann entscheiden hat zur Drachenhöhle aufzubrechen. Trifft man </w:t>
       </w:r>
       <w:proofErr w:type="spellStart"/>
       <w:r>
@@ -880,21 +918,19 @@
         <w:rPr>
           <w:lang w:val="de-AT"/>
         </w:rPr>
-        <w:t xml:space="preserve"> entweder den Lurch oder den Drachenkopf zum König. Wenn man ihm den Lurch bringt glaubt der König </w:t>
-      </w:r>
-      <w:proofErr w:type="spellStart"/>
-      <w:r>
-        <w:rPr>
-          <w:lang w:val="de-AT"/>
-        </w:rPr>
-        <w:t>mann</w:t>
-      </w:r>
-      <w:proofErr w:type="spellEnd"/>
-      <w:r>
-        <w:rPr>
-          <w:lang w:val="de-AT"/>
-        </w:rPr>
-        <w:t xml:space="preserve"> will ihn für dumm verkaufen und lässt ihn wieder gefangen nehmen. Wenn man ihn jedoch den blutigen Kopf bringt, beschwert sich der König, dass er nun nicht mehr die Ohren des Drachen nehmen(wird vielleicht noch geändert) kann da diese vollkommen verblutet sind und wirft den </w:t>
+        <w:t xml:space="preserve"> entweder den Lurch oder den Drachenkopf zum König. Wenn man ihm den L</w:t>
+      </w:r>
+      <w:r>
+        <w:rPr>
+          <w:lang w:val="de-AT"/>
+        </w:rPr>
+        <w:t>urch bringt glaubt der König ma</w:t>
+      </w:r>
+      <w:r>
+        <w:rPr>
+          <w:lang w:val="de-AT"/>
+        </w:rPr>
+        <w:t xml:space="preserve">n will ihn für dumm verkaufen und lässt ihn wieder gefangen nehmen. Wenn man ihn jedoch den blutigen Kopf bringt, beschwert sich der König, dass er nun nicht mehr die Ohren des Drachen nehmen(wird vielleicht noch geändert) kann da diese vollkommen verblutet sind und wirft den </w:t>
       </w:r>
       <w:proofErr w:type="spellStart"/>
       <w:r>
@@ -910,6 +946,28 @@
         </w:rPr>
         <w:t xml:space="preserve"> ebenfalls wieder in den Knast.</w:t>
       </w:r>
+      <w:r>
+        <w:rPr>
+          <w:lang w:val="de-AT"/>
+        </w:rPr>
+        <w:t xml:space="preserve"> (Oder er beschwert sich, dass der blutige Kopf seinen Fußboden oder seine neuen „</w:t>
+      </w:r>
+      <w:proofErr w:type="spellStart"/>
+      <w:r>
+        <w:rPr>
+          <w:lang w:val="de-AT"/>
+        </w:rPr>
+        <w:t>Lutschi</w:t>
+      </w:r>
+      <w:proofErr w:type="spellEnd"/>
+      <w:r>
+        <w:rPr>
+          <w:lang w:val="de-AT"/>
+        </w:rPr>
+        <w:t>“ Schuhe versaut)</w:t>
+      </w:r>
+      <w:bookmarkStart w:id="0" w:name="_GoBack"/>
+      <w:bookmarkEnd w:id="0"/>
     </w:p>
     <w:p>
       <w:pPr>
@@ -1115,14 +1173,12 @@
         </w:rPr>
         <w:t xml:space="preserve"> lässt einem den </w:t>
       </w:r>
-      <w:proofErr w:type="spellStart"/>
-      <w:r>
-        <w:rPr>
-          <w:lang w:val="de-AT"/>
-        </w:rPr>
-        <w:t>Trohn</w:t>
-      </w:r>
-      <w:proofErr w:type="spellEnd"/>
+      <w:r>
+        <w:rPr>
+          <w:lang w:val="de-AT"/>
+        </w:rPr>
+        <w:t>Thron</w:t>
+      </w:r>
       <w:r>
         <w:rPr>
           <w:lang w:val="de-AT"/>
@@ -1135,14 +1191,12 @@
         </w:rPr>
         <w:t xml:space="preserve"> da er die Aussage „Wer auf dem </w:t>
       </w:r>
-      <w:proofErr w:type="spellStart"/>
-      <w:r>
-        <w:rPr>
-          <w:lang w:val="de-AT"/>
-        </w:rPr>
-        <w:t>Trohn</w:t>
-      </w:r>
-      <w:proofErr w:type="spellEnd"/>
+      <w:r>
+        <w:rPr>
+          <w:lang w:val="de-AT"/>
+        </w:rPr>
+        <w:t>Thron</w:t>
+      </w:r>
       <w:r>
         <w:rPr>
           <w:lang w:val="de-AT"/>
@@ -1155,56 +1209,48 @@
         </w:rPr>
         <w:t xml:space="preserve"> (Krieger bahnt sich in der Nacht den </w:t>
       </w:r>
-      <w:proofErr w:type="spellStart"/>
-      <w:r>
-        <w:rPr>
-          <w:lang w:val="de-AT"/>
-        </w:rPr>
-        <w:t>weg</w:t>
-      </w:r>
-      <w:proofErr w:type="spellEnd"/>
+      <w:r>
+        <w:rPr>
+          <w:lang w:val="de-AT"/>
+        </w:rPr>
+        <w:t>Weg</w:t>
+      </w:r>
       <w:r>
         <w:rPr>
           <w:lang w:val="de-AT"/>
         </w:rPr>
         <w:t xml:space="preserve"> durch die Wachen, Zauberer Hypnotisiert Wachen die ihm </w:t>
       </w:r>
-      <w:proofErr w:type="spellStart"/>
-      <w:r>
-        <w:rPr>
-          <w:lang w:val="de-AT"/>
-        </w:rPr>
-        <w:t>Helfen</w:t>
-      </w:r>
-      <w:proofErr w:type="spellEnd"/>
+      <w:r>
+        <w:rPr>
+          <w:lang w:val="de-AT"/>
+        </w:rPr>
+        <w:t>helfen</w:t>
+      </w:r>
       <w:r>
         <w:rPr>
           <w:lang w:val="de-AT"/>
         </w:rPr>
         <w:t xml:space="preserve"> den </w:t>
       </w:r>
-      <w:proofErr w:type="spellStart"/>
-      <w:r>
-        <w:rPr>
-          <w:lang w:val="de-AT"/>
-        </w:rPr>
-        <w:t>Trohn</w:t>
-      </w:r>
-      <w:proofErr w:type="spellEnd"/>
+      <w:r>
+        <w:rPr>
+          <w:lang w:val="de-AT"/>
+        </w:rPr>
+        <w:t>Thron</w:t>
+      </w:r>
       <w:r>
         <w:rPr>
           <w:lang w:val="de-AT"/>
         </w:rPr>
         <w:t xml:space="preserve"> zu Rauben und Dieb schleicht sich in den </w:t>
       </w:r>
-      <w:proofErr w:type="spellStart"/>
-      <w:r>
-        <w:rPr>
-          <w:lang w:val="de-AT"/>
-        </w:rPr>
-        <w:t>Trohnsaal</w:t>
-      </w:r>
-      <w:proofErr w:type="spellEnd"/>
+      <w:r>
+        <w:rPr>
+          <w:lang w:val="de-AT"/>
+        </w:rPr>
+        <w:t>Thronsaal</w:t>
+      </w:r>
       <w:r>
         <w:rPr>
           <w:lang w:val="de-AT"/>
@@ -1215,15 +1261,7 @@
         <w:rPr>
           <w:lang w:val="de-AT"/>
         </w:rPr>
-        <w:t xml:space="preserve"> (Teebeutel</w:t>
-      </w:r>
-      <w:bookmarkStart w:id="0" w:name="_GoBack"/>
-      <w:bookmarkEnd w:id="0"/>
-      <w:r>
-        <w:rPr>
-          <w:lang w:val="de-AT"/>
-        </w:rPr>
-        <w:t>)</w:t>
+        <w:t xml:space="preserve"> (Teebeutel)</w:t>
       </w:r>
       <w:r>
         <w:rPr>
@@ -1231,14 +1269,12 @@
         </w:rPr>
         <w:t xml:space="preserve"> um den </w:t>
       </w:r>
-      <w:proofErr w:type="spellStart"/>
-      <w:r>
-        <w:rPr>
-          <w:lang w:val="de-AT"/>
-        </w:rPr>
-        <w:t>Trohn</w:t>
-      </w:r>
-      <w:proofErr w:type="spellEnd"/>
+      <w:r>
+        <w:rPr>
+          <w:lang w:val="de-AT"/>
+        </w:rPr>
+        <w:t>Thron</w:t>
+      </w:r>
       <w:r>
         <w:rPr>
           <w:lang w:val="de-AT"/>
@@ -1302,6 +1338,7 @@
         <w:rPr>
           <w:lang w:val="de-AT"/>
         </w:rPr>
+        <w:lastRenderedPageBreak/>
         <w:t xml:space="preserve">Wie man sich bereits denken kann verlaufen beide Dinge nicht so gut. Bei </w:t>
       </w:r>
       <w:proofErr w:type="spellStart"/>
@@ -1379,7 +1416,13 @@
         <w:rPr>
           <w:lang w:val="de-AT"/>
         </w:rPr>
-        <w:t>Taubi</w:t>
+        <w:t>Taub</w:t>
+      </w:r>
+      <w:r>
+        <w:rPr>
+          <w:lang w:val="de-AT"/>
+        </w:rPr>
+        <w:t>i</w:t>
       </w:r>
       <w:proofErr w:type="spellEnd"/>
       <w:r>
@@ -1400,48 +1443,635 @@
         <w:rPr>
           <w:lang w:val="de-AT"/>
         </w:rPr>
-        <w:t xml:space="preserve"> </w:t>
-      </w:r>
-      <w:r>
-        <w:rPr>
-          <w:lang w:val="de-AT"/>
-        </w:rPr>
-        <w:lastRenderedPageBreak/>
-        <w:t xml:space="preserve">versaut die Bewerbung </w:t>
-      </w:r>
-      <w:proofErr w:type="spellStart"/>
-      <w:r>
-        <w:rPr>
-          <w:lang w:val="de-AT"/>
-        </w:rPr>
-        <w:t>asl</w:t>
-      </w:r>
-      <w:proofErr w:type="spellEnd"/>
-      <w:r>
-        <w:rPr>
-          <w:lang w:val="de-AT"/>
-        </w:rPr>
-        <w:t xml:space="preserve"> Hofnarr, weil er nichts hört (Möglicherweise kleines Flashback). Also müssen sich die Beiden etwas besseres einfallen lassen.</w:t>
+        <w:t xml:space="preserve"> versaut die Bewerbung a</w:t>
+      </w:r>
+      <w:r>
+        <w:rPr>
+          <w:lang w:val="de-AT"/>
+        </w:rPr>
+        <w:t>l</w:t>
+      </w:r>
+      <w:r>
+        <w:rPr>
+          <w:lang w:val="de-AT"/>
+        </w:rPr>
+        <w:t>s</w:t>
+      </w:r>
+      <w:r>
+        <w:rPr>
+          <w:lang w:val="de-AT"/>
+        </w:rPr>
+        <w:t xml:space="preserve"> Hofnarr, weil er nichts hört (Möglicherweise kleines Flashback). Also müssen sich die Beiden etwas </w:t>
+      </w:r>
+      <w:proofErr w:type="spellStart"/>
+      <w:proofErr w:type="gramStart"/>
+      <w:r>
+        <w:rPr>
+          <w:lang w:val="de-AT"/>
+        </w:rPr>
+        <w:t>besseres</w:t>
+      </w:r>
+      <w:proofErr w:type="spellEnd"/>
+      <w:proofErr w:type="gramEnd"/>
+      <w:r>
+        <w:rPr>
+          <w:lang w:val="de-AT"/>
+        </w:rPr>
+        <w:t xml:space="preserve"> einfallen lassen.</w:t>
       </w:r>
     </w:p>
     <w:p>
       <w:pPr>
         <w:rPr>
-          <w:lang w:val="en-GB"/>
-        </w:rPr>
-      </w:pPr>
-      <w:r>
-        <w:rPr>
-          <w:lang w:val="de-AT"/>
-        </w:rPr>
-        <w:t xml:space="preserve"> </w:t>
-      </w:r>
-      <w:r>
-        <w:rPr>
-          <w:lang w:val="en-GB"/>
+          <w:lang w:val="de-AT"/>
+        </w:rPr>
+      </w:pPr>
+      <w:r>
+        <w:rPr>
+          <w:lang w:val="de-AT"/>
+        </w:rPr>
+        <w:t>Level 4</w:t>
+      </w:r>
+    </w:p>
+    <w:p>
+      <w:pPr>
+        <w:rPr>
+          <w:lang w:val="de-AT"/>
+        </w:rPr>
+      </w:pPr>
+      <w:proofErr w:type="spellStart"/>
+      <w:r>
+        <w:rPr>
+          <w:lang w:val="de-AT"/>
+        </w:rPr>
+        <w:t>Nachdehm</w:t>
+      </w:r>
+      <w:proofErr w:type="spellEnd"/>
+      <w:r>
+        <w:rPr>
+          <w:lang w:val="de-AT"/>
+        </w:rPr>
+        <w:t xml:space="preserve"> der letzte Plan von </w:t>
+      </w:r>
+      <w:proofErr w:type="spellStart"/>
+      <w:r>
+        <w:rPr>
+          <w:lang w:val="de-AT"/>
+        </w:rPr>
+        <w:t>Behindi</w:t>
+      </w:r>
+      <w:proofErr w:type="spellEnd"/>
+      <w:r>
+        <w:rPr>
+          <w:lang w:val="de-AT"/>
+        </w:rPr>
+        <w:t xml:space="preserve"> </w:t>
+      </w:r>
+      <w:proofErr w:type="spellStart"/>
+      <w:r>
+        <w:rPr>
+          <w:lang w:val="de-AT"/>
+        </w:rPr>
+        <w:t>Kindi</w:t>
+      </w:r>
+      <w:proofErr w:type="spellEnd"/>
+      <w:r>
+        <w:rPr>
+          <w:lang w:val="de-AT"/>
+        </w:rPr>
+        <w:t>/</w:t>
+      </w:r>
+      <w:proofErr w:type="spellStart"/>
+      <w:r>
+        <w:rPr>
+          <w:lang w:val="de-AT"/>
+        </w:rPr>
+        <w:t>Taubi</w:t>
+      </w:r>
+      <w:proofErr w:type="spellEnd"/>
+      <w:r>
+        <w:rPr>
+          <w:lang w:val="de-AT"/>
+        </w:rPr>
+        <w:t xml:space="preserve"> </w:t>
+      </w:r>
+      <w:proofErr w:type="spellStart"/>
+      <w:r>
+        <w:rPr>
+          <w:lang w:val="de-AT"/>
+        </w:rPr>
+        <w:t>Haubi</w:t>
+      </w:r>
+      <w:proofErr w:type="spellEnd"/>
+      <w:r>
+        <w:rPr>
+          <w:lang w:val="de-AT"/>
+        </w:rPr>
+        <w:t xml:space="preserve"> nicht so </w:t>
+      </w:r>
+      <w:proofErr w:type="spellStart"/>
+      <w:r>
+        <w:rPr>
+          <w:lang w:val="de-AT"/>
+        </w:rPr>
+        <w:t>geklapt</w:t>
+      </w:r>
+      <w:proofErr w:type="spellEnd"/>
+      <w:r>
+        <w:rPr>
+          <w:lang w:val="de-AT"/>
+        </w:rPr>
+        <w:t xml:space="preserve"> hat lassen sie sich was neues Anfallen.</w:t>
+      </w:r>
+    </w:p>
+    <w:p>
+      <w:pPr>
+        <w:pStyle w:val="Listenabsatz"/>
+        <w:numPr>
+          <w:ilvl w:val="0"/>
+          <w:numId w:val="2"/>
+        </w:numPr>
+        <w:rPr>
+          <w:lang w:val="de-AT"/>
+        </w:rPr>
+      </w:pPr>
+      <w:proofErr w:type="spellStart"/>
+      <w:r>
+        <w:rPr>
+          <w:lang w:val="de-AT"/>
+        </w:rPr>
+        <w:t>Behindi</w:t>
+      </w:r>
+      <w:proofErr w:type="spellEnd"/>
+      <w:r>
+        <w:rPr>
+          <w:lang w:val="de-AT"/>
+        </w:rPr>
+        <w:t xml:space="preserve"> </w:t>
+      </w:r>
+      <w:proofErr w:type="spellStart"/>
+      <w:r>
+        <w:rPr>
+          <w:lang w:val="de-AT"/>
+        </w:rPr>
+        <w:t>Kindi</w:t>
+      </w:r>
+      <w:proofErr w:type="spellEnd"/>
+      <w:r>
+        <w:rPr>
+          <w:lang w:val="de-AT"/>
+        </w:rPr>
+        <w:t xml:space="preserve"> hörte von einem </w:t>
+      </w:r>
+      <w:r>
+        <w:rPr>
+          <w:lang w:val="de-AT"/>
+        </w:rPr>
+        <w:t>antiken Tempel, der ein uraltes Artefakt beinhaltet. Dieses Artefakt</w:t>
+      </w:r>
+      <w:r>
+        <w:rPr>
+          <w:lang w:val="de-AT"/>
+        </w:rPr>
+        <w:t xml:space="preserve"> kann die Macht des Windes kontrollieren (Runenstein). Wenn man dieses bekommen hat, bringt man es zu </w:t>
+      </w:r>
+      <w:proofErr w:type="spellStart"/>
+      <w:r>
+        <w:rPr>
+          <w:lang w:val="de-AT"/>
+        </w:rPr>
+        <w:t>Behindi</w:t>
+      </w:r>
+      <w:proofErr w:type="spellEnd"/>
+      <w:r>
+        <w:rPr>
+          <w:lang w:val="de-AT"/>
+        </w:rPr>
+        <w:t xml:space="preserve"> </w:t>
+      </w:r>
+      <w:proofErr w:type="spellStart"/>
+      <w:r>
+        <w:rPr>
+          <w:lang w:val="de-AT"/>
+        </w:rPr>
+        <w:t>Kindi</w:t>
+      </w:r>
+      <w:proofErr w:type="spellEnd"/>
+      <w:r>
+        <w:rPr>
+          <w:lang w:val="de-AT"/>
+        </w:rPr>
+        <w:t xml:space="preserve">, der damit die Macht des Windes kontrollieren will. </w:t>
+      </w:r>
+      <w:proofErr w:type="spellStart"/>
+      <w:r>
+        <w:rPr>
+          <w:lang w:val="de-AT"/>
+        </w:rPr>
+        <w:t>Behindi</w:t>
+      </w:r>
+      <w:proofErr w:type="spellEnd"/>
+      <w:r>
+        <w:rPr>
+          <w:lang w:val="de-AT"/>
+        </w:rPr>
+        <w:t xml:space="preserve"> </w:t>
+      </w:r>
+      <w:proofErr w:type="spellStart"/>
+      <w:r>
+        <w:rPr>
+          <w:lang w:val="de-AT"/>
+        </w:rPr>
+        <w:t>Kindi</w:t>
+      </w:r>
+      <w:proofErr w:type="spellEnd"/>
+      <w:r>
+        <w:rPr>
+          <w:lang w:val="de-AT"/>
+        </w:rPr>
+        <w:t xml:space="preserve"> beauftragt jedoch den </w:t>
+      </w:r>
+      <w:proofErr w:type="spellStart"/>
+      <w:r>
+        <w:rPr>
+          <w:lang w:val="de-AT"/>
+        </w:rPr>
+        <w:t>Adventurer</w:t>
+      </w:r>
+      <w:proofErr w:type="spellEnd"/>
+      <w:r>
+        <w:rPr>
+          <w:lang w:val="de-AT"/>
+        </w:rPr>
+        <w:t xml:space="preserve">, das Artefakt gegen den König einzusetzen. </w:t>
+      </w:r>
+      <w:r>
+        <w:rPr>
+          <w:lang w:val="de-AT"/>
+        </w:rPr>
+        <w:t xml:space="preserve">Auf dem Weg zum König, muss der </w:t>
+      </w:r>
+      <w:proofErr w:type="spellStart"/>
+      <w:r>
+        <w:rPr>
+          <w:lang w:val="de-AT"/>
+        </w:rPr>
+        <w:t>Adventurer</w:t>
+      </w:r>
+      <w:proofErr w:type="spellEnd"/>
+      <w:r>
+        <w:rPr>
+          <w:lang w:val="de-AT"/>
+        </w:rPr>
+        <w:t xml:space="preserve"> durch den Wald wo er kleinen </w:t>
+      </w:r>
+      <w:proofErr w:type="spellStart"/>
+      <w:r>
+        <w:rPr>
+          <w:lang w:val="de-AT"/>
+        </w:rPr>
+        <w:t>Wateballgegner</w:t>
+      </w:r>
+      <w:proofErr w:type="spellEnd"/>
+      <w:r>
+        <w:rPr>
+          <w:lang w:val="de-AT"/>
+        </w:rPr>
+        <w:t xml:space="preserve"> begegnet die in </w:t>
+      </w:r>
+      <w:proofErr w:type="spellStart"/>
+      <w:r>
+        <w:rPr>
+          <w:lang w:val="de-AT"/>
+        </w:rPr>
+        <w:t>vielzahl</w:t>
+      </w:r>
+      <w:proofErr w:type="spellEnd"/>
+      <w:r>
+        <w:rPr>
+          <w:lang w:val="de-AT"/>
+        </w:rPr>
+        <w:t xml:space="preserve"> angreifen und nur mit dem Artefakt wegblasbar sind (Beschützer des Artefakts) Wenn man nun am Stadttor ankommt ist die Zugbrücke hochgezogen, da die Wachen schon von dem Plan erfahren haben. Der </w:t>
+      </w:r>
+      <w:proofErr w:type="spellStart"/>
+      <w:r>
+        <w:rPr>
+          <w:lang w:val="de-AT"/>
+        </w:rPr>
+        <w:t>Adventurer</w:t>
+      </w:r>
+      <w:proofErr w:type="spellEnd"/>
+      <w:r>
+        <w:rPr>
+          <w:lang w:val="de-AT"/>
+        </w:rPr>
+        <w:t xml:space="preserve"> versucht nun das Stadttor wegzublasen. Da dies nicht funktioniert, kommt ein Wolf aus dem Wald und sagt, „geh mal weg, das ist mein Job.“ Da der </w:t>
+      </w:r>
+      <w:proofErr w:type="spellStart"/>
+      <w:r>
+        <w:rPr>
+          <w:lang w:val="de-AT"/>
+        </w:rPr>
+        <w:t>Adventurer</w:t>
+      </w:r>
+      <w:proofErr w:type="spellEnd"/>
+      <w:r>
+        <w:rPr>
+          <w:lang w:val="de-AT"/>
+        </w:rPr>
+        <w:t xml:space="preserve"> nun mithelfen will bläst er mit</w:t>
+      </w:r>
+      <w:r>
+        <w:rPr>
+          <w:lang w:val="de-AT"/>
+        </w:rPr>
+        <w:t xml:space="preserve"> dem Windartefakt nun auch mit auf das Stadttor, jedoch trifft er </w:t>
+      </w:r>
+      <w:r>
+        <w:rPr>
+          <w:lang w:val="de-AT"/>
+        </w:rPr>
+        <w:t>versehentlich den Wolf, dieser w</w:t>
+      </w:r>
+      <w:r>
+        <w:rPr>
+          <w:lang w:val="de-AT"/>
+        </w:rPr>
+        <w:t xml:space="preserve">ird nun durch die Leichte </w:t>
+      </w:r>
+      <w:proofErr w:type="spellStart"/>
+      <w:r>
+        <w:rPr>
+          <w:lang w:val="de-AT"/>
+        </w:rPr>
+        <w:t>briese</w:t>
+      </w:r>
+      <w:proofErr w:type="spellEnd"/>
+      <w:r>
+        <w:rPr>
+          <w:lang w:val="de-AT"/>
+        </w:rPr>
+        <w:t xml:space="preserve"> so gedreht, dass er </w:t>
+      </w:r>
+      <w:r>
+        <w:rPr>
+          <w:lang w:val="de-AT"/>
+        </w:rPr>
+        <w:t xml:space="preserve">zum </w:t>
+      </w:r>
+      <w:proofErr w:type="spellStart"/>
+      <w:r>
+        <w:rPr>
+          <w:lang w:val="de-AT"/>
+        </w:rPr>
+        <w:t>Adventurer</w:t>
+      </w:r>
+      <w:proofErr w:type="spellEnd"/>
+      <w:r>
+        <w:rPr>
+          <w:lang w:val="de-AT"/>
+        </w:rPr>
+        <w:t xml:space="preserve"> blickt und da der Wolf den Windhauch nicht mehr stoppen kann bläst er den </w:t>
+      </w:r>
+      <w:proofErr w:type="spellStart"/>
+      <w:r>
+        <w:rPr>
+          <w:lang w:val="de-AT"/>
+        </w:rPr>
+        <w:t>Adventurer</w:t>
+      </w:r>
+      <w:proofErr w:type="spellEnd"/>
+      <w:r>
+        <w:rPr>
+          <w:lang w:val="de-AT"/>
+        </w:rPr>
+        <w:t xml:space="preserve"> mitsamt Artefakt weg. Der </w:t>
+      </w:r>
+      <w:proofErr w:type="spellStart"/>
+      <w:r>
+        <w:rPr>
+          <w:lang w:val="de-AT"/>
+        </w:rPr>
+        <w:t>Adventurer</w:t>
+      </w:r>
+      <w:proofErr w:type="spellEnd"/>
+      <w:r>
+        <w:rPr>
+          <w:lang w:val="de-AT"/>
+        </w:rPr>
+        <w:t xml:space="preserve"> landet wieder bei der Hütte von </w:t>
+      </w:r>
+      <w:proofErr w:type="spellStart"/>
+      <w:r>
+        <w:rPr>
+          <w:lang w:val="de-AT"/>
+        </w:rPr>
+        <w:t>Behindi</w:t>
+      </w:r>
+      <w:proofErr w:type="spellEnd"/>
+      <w:r>
+        <w:rPr>
+          <w:lang w:val="de-AT"/>
+        </w:rPr>
+        <w:t xml:space="preserve"> </w:t>
+      </w:r>
+      <w:proofErr w:type="spellStart"/>
+      <w:r>
+        <w:rPr>
+          <w:lang w:val="de-AT"/>
+        </w:rPr>
+        <w:t>Kindi</w:t>
+      </w:r>
+      <w:proofErr w:type="spellEnd"/>
+      <w:r>
+        <w:rPr>
+          <w:lang w:val="de-AT"/>
+        </w:rPr>
+        <w:t xml:space="preserve"> und das Artefakt ist verschollen. (Man erfährt später, dass das Artefakt von dem Mann mit der großen Nase gefunden wurde.)</w:t>
+      </w:r>
+      <w:r>
+        <w:rPr>
+          <w:lang w:val="de-AT"/>
+        </w:rPr>
+        <w:t xml:space="preserve"> </w:t>
+      </w:r>
+      <w:r>
+        <w:rPr>
+          <w:lang w:val="de-AT"/>
         </w:rPr>
         <w:t>(</w:t>
       </w:r>
+      <w:r>
+        <w:rPr>
+          <w:lang w:val="de-AT"/>
+        </w:rPr>
+        <w:t>eine  Person mit großer Nase „Wer spielt den mit einem Laubgebläse, das ist doch kindisch!“ (Klaut später das Laubgebläse und fliegt zufälli</w:t>
+      </w:r>
+      <w:r>
+        <w:rPr>
+          <w:lang w:val="de-AT"/>
+        </w:rPr>
+        <w:t>g</w:t>
+      </w:r>
+      <w:r>
+        <w:rPr>
+          <w:lang w:val="de-AT"/>
+        </w:rPr>
+        <w:t xml:space="preserve"> durch die Lüfte)</w:t>
+      </w:r>
+      <w:r>
+        <w:rPr>
+          <w:lang w:val="de-AT"/>
+        </w:rPr>
+        <w:t>)</w:t>
+      </w:r>
+      <w:r>
+        <w:rPr>
+          <w:lang w:val="de-AT"/>
+        </w:rPr>
+        <w:t xml:space="preserve"> Jedoch glauben die Bewacher des Artefakts, dass der </w:t>
+      </w:r>
+      <w:proofErr w:type="spellStart"/>
+      <w:r>
+        <w:rPr>
+          <w:lang w:val="de-AT"/>
+        </w:rPr>
+        <w:t>Adventurer</w:t>
+      </w:r>
+      <w:proofErr w:type="spellEnd"/>
+      <w:r>
+        <w:rPr>
+          <w:lang w:val="de-AT"/>
+        </w:rPr>
+        <w:t xml:space="preserve"> das Artefakt noch immer hat, wenn man diesen das erste begegnet, fliegt der Mann mit der großen Nase über dem </w:t>
+      </w:r>
+      <w:proofErr w:type="spellStart"/>
+      <w:r>
+        <w:rPr>
+          <w:lang w:val="de-AT"/>
+        </w:rPr>
+        <w:t>Adventurer</w:t>
+      </w:r>
+      <w:proofErr w:type="spellEnd"/>
+      <w:r>
+        <w:rPr>
+          <w:lang w:val="de-AT"/>
+        </w:rPr>
+        <w:t xml:space="preserve"> und er lässt einen </w:t>
+      </w:r>
+      <w:proofErr w:type="spellStart"/>
+      <w:r>
+        <w:rPr>
+          <w:lang w:val="de-AT"/>
+        </w:rPr>
+        <w:t>Fakel</w:t>
+      </w:r>
+      <w:proofErr w:type="spellEnd"/>
+      <w:r>
+        <w:rPr>
+          <w:lang w:val="de-AT"/>
+        </w:rPr>
+        <w:t xml:space="preserve"> fallen, mit denen man die Wattegegner besiegen </w:t>
+      </w:r>
+      <w:proofErr w:type="spellStart"/>
+      <w:r>
+        <w:rPr>
+          <w:lang w:val="de-AT"/>
+        </w:rPr>
+        <w:t>kannn</w:t>
+      </w:r>
+      <w:proofErr w:type="spellEnd"/>
+      <w:r>
+        <w:rPr>
+          <w:lang w:val="de-AT"/>
+        </w:rPr>
+        <w:t>.</w:t>
+      </w:r>
+    </w:p>
+    <w:p>
+      <w:pPr>
+        <w:pStyle w:val="Listenabsatz"/>
+        <w:numPr>
+          <w:ilvl w:val="0"/>
+          <w:numId w:val="2"/>
+        </w:numPr>
+        <w:rPr>
+          <w:lang w:val="de-AT"/>
+        </w:rPr>
+      </w:pPr>
+      <w:proofErr w:type="spellStart"/>
+      <w:r>
+        <w:rPr>
+          <w:lang w:val="de-AT"/>
+        </w:rPr>
+        <w:t>Taubi</w:t>
+      </w:r>
+      <w:proofErr w:type="spellEnd"/>
+      <w:r>
+        <w:rPr>
+          <w:lang w:val="de-AT"/>
+        </w:rPr>
+        <w:t xml:space="preserve"> </w:t>
+      </w:r>
+      <w:proofErr w:type="spellStart"/>
+      <w:r>
+        <w:rPr>
+          <w:lang w:val="de-AT"/>
+        </w:rPr>
+        <w:t>Haubie</w:t>
+      </w:r>
+      <w:proofErr w:type="spellEnd"/>
+      <w:r>
+        <w:rPr>
+          <w:lang w:val="de-AT"/>
+        </w:rPr>
+        <w:t xml:space="preserve"> hat e</w:t>
+      </w:r>
+      <w:r>
+        <w:rPr>
+          <w:lang w:val="de-AT"/>
+        </w:rPr>
+        <w:t xml:space="preserve">benfalls von diesem Tempel „gehört“ jedoch hat er es auf ein komplett anderes Artefakt abgesehen, er möchte nämlich das Artefakt des </w:t>
+      </w:r>
+      <w:proofErr w:type="spellStart"/>
+      <w:r>
+        <w:rPr>
+          <w:lang w:val="de-AT"/>
+        </w:rPr>
+        <w:t>Vattis</w:t>
+      </w:r>
+      <w:proofErr w:type="spellEnd"/>
+      <w:r>
+        <w:rPr>
+          <w:lang w:val="de-AT"/>
+        </w:rPr>
+        <w:t xml:space="preserve">, dieses ist ein riesiger Wattestab, der </w:t>
+      </w:r>
+      <w:r>
+        <w:rPr>
+          <w:lang w:val="de-AT"/>
+        </w:rPr>
+        <w:t xml:space="preserve">es ermöglicht, </w:t>
+      </w:r>
+    </w:p>
+    <w:p>
+      <w:pPr>
+        <w:rPr>
+          <w:lang w:val="en-GB"/>
+        </w:rPr>
+      </w:pPr>
+      <w:r>
+        <w:rPr>
+          <w:lang w:val="de-AT"/>
+        </w:rPr>
+        <w:t xml:space="preserve"> </w:t>
+      </w:r>
+      <w:r>
+        <w:rPr>
+          <w:lang w:val="en-GB"/>
+        </w:rPr>
+        <w:t>(</w:t>
+      </w:r>
       <w:proofErr w:type="gramStart"/>
       <w:r>
         <w:rPr>
@@ -1460,7 +2090,7 @@
         <w:rPr>
           <w:lang w:val="en-GB"/>
         </w:rPr>
-        <w:t>4</w:t>
+        <w:t>5</w:t>
       </w:r>
       <w:r>
         <w:rPr>
@@ -1487,7 +2117,7 @@
 
 <file path=word/numbering.xml><?xml version="1.0" encoding="utf-8"?>
 <w:numbering xmlns:wpc="http://schemas.microsoft.com/office/word/2010/wordprocessingCanvas" xmlns:mc="http://schemas.openxmlformats.org/markup-compatibility/2006" xmlns:o="urn:schemas-microsoft-com:office:office" xmlns:r="http://schemas.openxmlformats.org/officeDocument/2006/relationships" xmlns:m="http://schemas.openxmlformats.org/officeDocument/2006/math" xmlns:v="urn:schemas-microsoft-com:vml" xmlns:wp14="http://schemas.microsoft.com/office/word/2010/wordprocessingDrawing" xmlns:wp="http://schemas.openxmlformats.org/drawingml/2006/wordprocessingDrawing" xmlns:w10="urn:schemas-microsoft-com:office:word" xmlns:w="http://schemas.openxmlformats.org/wordprocessingml/2006/main" xmlns:w14="http://schemas.microsoft.com/office/word/2010/wordml" xmlns:w15="http://schemas.microsoft.com/office/word/2012/wordml" xmlns:wpg="http://schemas.microsoft.com/office/word/2010/wordprocessingGroup" xmlns:wpi="http://schemas.microsoft.com/office/word/2010/wordprocessingInk" xmlns:wne="http://schemas.microsoft.com/office/word/2006/wordml" xmlns:wps="http://schemas.microsoft.com/office/word/2010/wordprocessingShape" mc:Ignorable="w14 w15 wp14">
-  <w:abstractNum w:abstractNumId="0">
+  <w:abstractNum w:abstractNumId="0" w15:restartNumberingAfterBreak="0">
     <w:nsid w:val="04B255EA"/>
     <w:multiLevelType w:val="hybridMultilevel"/>
     <w:tmpl w:val="69CAF290"/>
@@ -1600,8 +2230,124 @@
       </w:rPr>
     </w:lvl>
   </w:abstractNum>
+  <w:abstractNum w:abstractNumId="1" w15:restartNumberingAfterBreak="0">
+    <w:nsid w:val="74D029E3"/>
+    <w:multiLevelType w:val="hybridMultilevel"/>
+    <w:tmpl w:val="2FA2D89E"/>
+    <w:lvl w:ilvl="0" w:tplc="0C070001">
+      <w:start w:val="1"/>
+      <w:numFmt w:val="bullet"/>
+      <w:lvlText w:val=""/>
+      <w:lvlJc w:val="left"/>
+      <w:pPr>
+        <w:ind w:left="720" w:hanging="360"/>
+      </w:pPr>
+      <w:rPr>
+        <w:rFonts w:ascii="Symbol" w:hAnsi="Symbol" w:hint="default"/>
+      </w:rPr>
+    </w:lvl>
+    <w:lvl w:ilvl="1" w:tplc="0C070003" w:tentative="1">
+      <w:start w:val="1"/>
+      <w:numFmt w:val="bullet"/>
+      <w:lvlText w:val="o"/>
+      <w:lvlJc w:val="left"/>
+      <w:pPr>
+        <w:ind w:left="1440" w:hanging="360"/>
+      </w:pPr>
+      <w:rPr>
+        <w:rFonts w:ascii="Courier New" w:hAnsi="Courier New" w:cs="Courier New" w:hint="default"/>
+      </w:rPr>
+    </w:lvl>
+    <w:lvl w:ilvl="2" w:tplc="0C070005" w:tentative="1">
+      <w:start w:val="1"/>
+      <w:numFmt w:val="bullet"/>
+      <w:lvlText w:val=""/>
+      <w:lvlJc w:val="left"/>
+      <w:pPr>
+        <w:ind w:left="2160" w:hanging="360"/>
+      </w:pPr>
+      <w:rPr>
+        <w:rFonts w:ascii="Wingdings" w:hAnsi="Wingdings" w:hint="default"/>
+      </w:rPr>
+    </w:lvl>
+    <w:lvl w:ilvl="3" w:tplc="0C070001" w:tentative="1">
+      <w:start w:val="1"/>
+      <w:numFmt w:val="bullet"/>
+      <w:lvlText w:val=""/>
+      <w:lvlJc w:val="left"/>
+      <w:pPr>
+        <w:ind w:left="2880" w:hanging="360"/>
+      </w:pPr>
+      <w:rPr>
+        <w:rFonts w:ascii="Symbol" w:hAnsi="Symbol" w:hint="default"/>
+      </w:rPr>
+    </w:lvl>
+    <w:lvl w:ilvl="4" w:tplc="0C070003" w:tentative="1">
+      <w:start w:val="1"/>
+      <w:numFmt w:val="bullet"/>
+      <w:lvlText w:val="o"/>
+      <w:lvlJc w:val="left"/>
+      <w:pPr>
+        <w:ind w:left="3600" w:hanging="360"/>
+      </w:pPr>
+      <w:rPr>
+        <w:rFonts w:ascii="Courier New" w:hAnsi="Courier New" w:cs="Courier New" w:hint="default"/>
+      </w:rPr>
+    </w:lvl>
+    <w:lvl w:ilvl="5" w:tplc="0C070005" w:tentative="1">
+      <w:start w:val="1"/>
+      <w:numFmt w:val="bullet"/>
+      <w:lvlText w:val=""/>
+      <w:lvlJc w:val="left"/>
+      <w:pPr>
+        <w:ind w:left="4320" w:hanging="360"/>
+      </w:pPr>
+      <w:rPr>
+        <w:rFonts w:ascii="Wingdings" w:hAnsi="Wingdings" w:hint="default"/>
+      </w:rPr>
+    </w:lvl>
+    <w:lvl w:ilvl="6" w:tplc="0C070001" w:tentative="1">
+      <w:start w:val="1"/>
+      <w:numFmt w:val="bullet"/>
+      <w:lvlText w:val=""/>
+      <w:lvlJc w:val="left"/>
+      <w:pPr>
+        <w:ind w:left="5040" w:hanging="360"/>
+      </w:pPr>
+      <w:rPr>
+        <w:rFonts w:ascii="Symbol" w:hAnsi="Symbol" w:hint="default"/>
+      </w:rPr>
+    </w:lvl>
+    <w:lvl w:ilvl="7" w:tplc="0C070003" w:tentative="1">
+      <w:start w:val="1"/>
+      <w:numFmt w:val="bullet"/>
+      <w:lvlText w:val="o"/>
+      <w:lvlJc w:val="left"/>
+      <w:pPr>
+        <w:ind w:left="5760" w:hanging="360"/>
+      </w:pPr>
+      <w:rPr>
+        <w:rFonts w:ascii="Courier New" w:hAnsi="Courier New" w:cs="Courier New" w:hint="default"/>
+      </w:rPr>
+    </w:lvl>
+    <w:lvl w:ilvl="8" w:tplc="0C070005" w:tentative="1">
+      <w:start w:val="1"/>
+      <w:numFmt w:val="bullet"/>
+      <w:lvlText w:val=""/>
+      <w:lvlJc w:val="left"/>
+      <w:pPr>
+        <w:ind w:left="6480" w:hanging="360"/>
+      </w:pPr>
+      <w:rPr>
+        <w:rFonts w:ascii="Wingdings" w:hAnsi="Wingdings" w:hint="default"/>
+      </w:rPr>
+    </w:lvl>
+  </w:abstractNum>
   <w:num w:numId="1">
     <w:abstractNumId w:val="0"/>
+  </w:num>
+  <w:num w:numId="2">
+    <w:abstractNumId w:val="1"/>
   </w:num>
 </w:numbering>
 </file>

</xml_diff>